<commit_message>
Section 1 and 2 finished for scenario 1.
Answered section 1 and 2 for the Socks in the Dark scenario.
</commit_message>
<xml_diff>
--- a/Problem Solving/Smith_Simeon_ProblemSolving.docx
+++ b/Problem Solving/Smith_Simeon_ProblemSolving.docx
@@ -170,11 +170,12 @@
           <w:rFonts w:ascii="Open Sans" w:hAnsi="Open Sans" w:cs="Open Sans"/>
           <w:b/>
         </w:rPr>
-        <w:t>t, a Parrot, and a Bag of Seed:</w:t>
-      </w:r>
-    </w:p>
-    <w:p>
-      <w:pPr>
+        <w:t>t, a Parrot, and a Bag of Seed</w:t>
+      </w:r>
+    </w:p>
+    <w:p>
+      <w:pPr>
+        <w:ind w:firstLine="720"/>
         <w:rPr>
           <w:rFonts w:ascii="Open Sans" w:hAnsi="Open Sans" w:cs="Open Sans"/>
         </w:rPr>
@@ -188,6 +189,7 @@
     </w:p>
     <w:p>
       <w:pPr>
+        <w:ind w:firstLine="720"/>
         <w:rPr>
           <w:rFonts w:ascii="Open Sans" w:hAnsi="Open Sans" w:cs="Open Sans"/>
         </w:rPr>
@@ -201,6 +203,7 @@
     </w:p>
     <w:p>
       <w:pPr>
+        <w:ind w:firstLine="720"/>
         <w:rPr>
           <w:rFonts w:ascii="Open Sans" w:hAnsi="Open Sans" w:cs="Open Sans"/>
         </w:rPr>
@@ -214,6 +217,7 @@
     </w:p>
     <w:p>
       <w:pPr>
+        <w:ind w:firstLine="720"/>
         <w:rPr>
           <w:rFonts w:ascii="Open Sans" w:hAnsi="Open Sans" w:cs="Open Sans"/>
         </w:rPr>
@@ -227,6 +231,7 @@
     </w:p>
     <w:p>
       <w:pPr>
+        <w:ind w:firstLine="720"/>
         <w:rPr>
           <w:rFonts w:ascii="Open Sans" w:hAnsi="Open Sans" w:cs="Open Sans"/>
         </w:rPr>
@@ -240,6 +245,7 @@
     </w:p>
     <w:p>
       <w:pPr>
+        <w:ind w:firstLine="720"/>
         <w:rPr>
           <w:rFonts w:ascii="Open Sans" w:hAnsi="Open Sans" w:cs="Open Sans"/>
         </w:rPr>
@@ -257,228 +263,72 @@
           <w:rFonts w:ascii="Open Sans" w:hAnsi="Open Sans" w:cs="Open Sans"/>
         </w:rPr>
       </w:pPr>
-    </w:p>
-    <w:p>
-      <w:pPr>
-        <w:rPr>
-          <w:rFonts w:ascii="Open Sans" w:hAnsi="Open Sans" w:cs="Open Sans"/>
-        </w:rPr>
-      </w:pPr>
-      <w:r>
-        <w:rPr>
-          <w:rFonts w:ascii="Open Sans" w:hAnsi="Open Sans" w:cs="Open Sans"/>
-        </w:rPr>
-        <w:t xml:space="preserve">1) Define the problem </w:t>
-      </w:r>
-    </w:p>
-    <w:p>
-      <w:pPr>
-        <w:rPr>
-          <w:rFonts w:ascii="Open Sans" w:hAnsi="Open Sans" w:cs="Open Sans"/>
-        </w:rPr>
-      </w:pPr>
-      <w:r>
-        <w:rPr>
-          <w:rFonts w:ascii="Open Sans" w:hAnsi="Open Sans" w:cs="Open Sans"/>
-        </w:rPr>
-        <w:t xml:space="preserve">a) Do this in your own words. </w:t>
-      </w:r>
-    </w:p>
-    <w:p>
-      <w:pPr>
-        <w:rPr>
-          <w:rFonts w:ascii="Open Sans" w:hAnsi="Open Sans" w:cs="Open Sans"/>
-        </w:rPr>
-      </w:pPr>
-      <w:r>
-        <w:rPr>
-          <w:rFonts w:ascii="Open Sans" w:hAnsi="Open Sans" w:cs="Open Sans"/>
-        </w:rPr>
-        <w:t>b) What insight can you offer into the problem that is not immediately visible from the word problem alone?</w:t>
-      </w:r>
-    </w:p>
-    <w:p>
-      <w:pPr>
-        <w:rPr>
-          <w:rFonts w:ascii="Open Sans" w:hAnsi="Open Sans" w:cs="Open Sans"/>
-        </w:rPr>
-      </w:pPr>
-      <w:r>
-        <w:rPr>
-          <w:rFonts w:ascii="Open Sans" w:hAnsi="Open Sans" w:cs="Open Sans"/>
+      <w:r>
+        <w:rPr>
+          <w:rFonts w:ascii="Open Sans" w:hAnsi="Open Sans" w:cs="Open Sans"/>
+        </w:rPr>
+        <w:t xml:space="preserve">Socks in the Dark: There are 20 socks in a drawer: 5 pairs of black socks, 3 pairs of brown and 2 pairs of white. You select the socks in the dark and can check them only after a selection has been made. What is the smallest number of socks you need to select to guarantee getting the following: a) At least one matching pair b) At least one matching pair of each color. </w:t>
+      </w:r>
+    </w:p>
+    <w:p>
+      <w:pPr>
+        <w:rPr>
+          <w:rFonts w:ascii="Open Sans" w:hAnsi="Open Sans" w:cs="Open Sans"/>
+        </w:rPr>
+      </w:pPr>
+    </w:p>
+    <w:p>
+      <w:pPr>
+        <w:rPr>
+          <w:rFonts w:ascii="Open Sans" w:hAnsi="Open Sans" w:cs="Open Sans"/>
+          <w:b/>
+        </w:rPr>
+      </w:pPr>
+      <w:r>
+        <w:rPr>
+          <w:rFonts w:ascii="Open Sans" w:hAnsi="Open Sans" w:cs="Open Sans"/>
+          <w:b/>
         </w:rPr>
         <w:lastRenderedPageBreak/>
-        <w:t xml:space="preserve"> c) What is the overall goal? </w:t>
-      </w:r>
-    </w:p>
-    <w:p>
-      <w:pPr>
-        <w:rPr>
-          <w:rFonts w:ascii="Open Sans" w:hAnsi="Open Sans" w:cs="Open Sans"/>
-        </w:rPr>
-      </w:pPr>
-    </w:p>
-    <w:p>
-      <w:pPr>
-        <w:rPr>
-          <w:rFonts w:ascii="Open Sans" w:hAnsi="Open Sans" w:cs="Open Sans"/>
-        </w:rPr>
-      </w:pPr>
-      <w:r>
-        <w:rPr>
-          <w:rFonts w:ascii="Open Sans" w:hAnsi="Open Sans" w:cs="Open Sans"/>
-        </w:rPr>
-        <w:t xml:space="preserve">2) Break the problem apart </w:t>
-      </w:r>
-    </w:p>
-    <w:p>
-      <w:pPr>
-        <w:rPr>
-          <w:rFonts w:ascii="Open Sans" w:hAnsi="Open Sans" w:cs="Open Sans"/>
-        </w:rPr>
-      </w:pPr>
-      <w:r>
-        <w:rPr>
-          <w:rFonts w:ascii="Open Sans" w:hAnsi="Open Sans" w:cs="Open Sans"/>
-        </w:rPr>
-        <w:t xml:space="preserve">a) What are the constraints? </w:t>
-      </w:r>
-    </w:p>
-    <w:p>
-      <w:pPr>
-        <w:rPr>
-          <w:rFonts w:ascii="Open Sans" w:hAnsi="Open Sans" w:cs="Open Sans"/>
-        </w:rPr>
-      </w:pPr>
-      <w:r>
-        <w:rPr>
-          <w:rFonts w:ascii="Open Sans" w:hAnsi="Open Sans" w:cs="Open Sans"/>
-        </w:rPr>
-        <w:t xml:space="preserve">b) What are the sub-goals? </w:t>
-      </w:r>
-    </w:p>
-    <w:p>
-      <w:pPr>
-        <w:rPr>
-          <w:rFonts w:ascii="Open Sans" w:hAnsi="Open Sans" w:cs="Open Sans"/>
-        </w:rPr>
-      </w:pPr>
-    </w:p>
-    <w:p>
-      <w:pPr>
-        <w:rPr>
-          <w:rFonts w:ascii="Open Sans" w:hAnsi="Open Sans" w:cs="Open Sans"/>
-        </w:rPr>
-      </w:pPr>
-      <w:r>
-        <w:rPr>
-          <w:rFonts w:ascii="Open Sans" w:hAnsi="Open Sans" w:cs="Open Sans"/>
-        </w:rPr>
-        <w:t xml:space="preserve">3) Identify potential solutions </w:t>
-      </w:r>
-    </w:p>
-    <w:p>
-      <w:pPr>
-        <w:rPr>
-          <w:rFonts w:ascii="Open Sans" w:hAnsi="Open Sans" w:cs="Open Sans"/>
-        </w:rPr>
-      </w:pPr>
-      <w:r>
-        <w:rPr>
-          <w:rFonts w:ascii="Open Sans" w:hAnsi="Open Sans" w:cs="Open Sans"/>
-        </w:rPr>
-        <w:t xml:space="preserve">a) For each of the sub-problems you’ve discussed in #2, what is a possible solution? </w:t>
-      </w:r>
-    </w:p>
-    <w:p>
-      <w:pPr>
-        <w:rPr>
-          <w:rFonts w:ascii="Open Sans" w:hAnsi="Open Sans" w:cs="Open Sans"/>
-        </w:rPr>
-      </w:pPr>
-    </w:p>
-    <w:p>
-      <w:pPr>
-        <w:rPr>
-          <w:rFonts w:ascii="Open Sans" w:hAnsi="Open Sans" w:cs="Open Sans"/>
-        </w:rPr>
-      </w:pPr>
-      <w:r>
-        <w:rPr>
-          <w:rFonts w:ascii="Open Sans" w:hAnsi="Open Sans" w:cs="Open Sans"/>
-        </w:rPr>
-        <w:t xml:space="preserve">4) Evaluate each potential solution </w:t>
-      </w:r>
-    </w:p>
-    <w:p>
-      <w:pPr>
-        <w:rPr>
-          <w:rFonts w:ascii="Open Sans" w:hAnsi="Open Sans" w:cs="Open Sans"/>
-        </w:rPr>
-      </w:pPr>
-      <w:r>
-        <w:rPr>
-          <w:rFonts w:ascii="Open Sans" w:hAnsi="Open Sans" w:cs="Open Sans"/>
-        </w:rPr>
-        <w:t xml:space="preserve">a) Does each solution meet the goals? </w:t>
-      </w:r>
-    </w:p>
-    <w:p>
-      <w:pPr>
-        <w:rPr>
-          <w:rFonts w:ascii="Open Sans" w:hAnsi="Open Sans" w:cs="Open Sans"/>
-        </w:rPr>
-      </w:pPr>
-      <w:r>
-        <w:rPr>
-          <w:rFonts w:ascii="Open Sans" w:hAnsi="Open Sans" w:cs="Open Sans"/>
-        </w:rPr>
-        <w:t xml:space="preserve">b) Will each solution work for ALL cases? </w:t>
-      </w:r>
-    </w:p>
-    <w:p>
-      <w:pPr>
-        <w:rPr>
-          <w:rFonts w:ascii="Open Sans" w:hAnsi="Open Sans" w:cs="Open Sans"/>
-        </w:rPr>
-      </w:pPr>
-      <w:r>
-        <w:rPr>
-          <w:rFonts w:ascii="Open Sans" w:hAnsi="Open Sans" w:cs="Open Sans"/>
-        </w:rPr>
-        <w:t xml:space="preserve">5) Choose a solution and develop a plan to implement it. </w:t>
-      </w:r>
-    </w:p>
-    <w:p>
-      <w:pPr>
-        <w:rPr>
-          <w:rFonts w:ascii="Open Sans" w:hAnsi="Open Sans" w:cs="Open Sans"/>
-        </w:rPr>
-      </w:pPr>
-      <w:r>
-        <w:rPr>
-          <w:rFonts w:ascii="Open Sans" w:hAnsi="Open Sans" w:cs="Open Sans"/>
-        </w:rPr>
-        <w:t xml:space="preserve">a) Explain the solution in full. </w:t>
-      </w:r>
-    </w:p>
-    <w:p>
-      <w:pPr>
-        <w:rPr>
-          <w:rFonts w:ascii="Open Sans" w:hAnsi="Open Sans" w:cs="Open Sans"/>
-        </w:rPr>
-      </w:pPr>
-      <w:r>
-        <w:rPr>
-          <w:rFonts w:ascii="Open Sans" w:hAnsi="Open Sans" w:cs="Open Sans"/>
-        </w:rPr>
-        <w:t>b) Describe some test cases you tried out to make sure it works. (You can include drawings and diagrams as part o</w:t>
-      </w:r>
-      <w:r>
-        <w:rPr>
-          <w:rFonts w:ascii="Open Sans" w:hAnsi="Open Sans" w:cs="Open Sans"/>
-        </w:rPr>
-        <w:t>f your explanation as long as they are clearly communicating the solution).</w:t>
+        <w:t>Socks in the Dark</w:t>
+      </w:r>
+    </w:p>
+    <w:p>
+      <w:pPr>
+        <w:rPr>
+          <w:rFonts w:ascii="Open Sans" w:hAnsi="Open Sans" w:cs="Open Sans"/>
+        </w:rPr>
+      </w:pPr>
+      <w:r>
+        <w:rPr>
+          <w:rFonts w:ascii="Open Sans" w:hAnsi="Open Sans" w:cs="Open Sans"/>
+        </w:rPr>
+        <w:t xml:space="preserve">Being that we cannot see the color of the socks while choosing we have to rely on probability to find a solution to </w:t>
+      </w:r>
+      <w:r>
+        <w:rPr>
+          <w:rFonts w:ascii="Open Sans" w:hAnsi="Open Sans" w:cs="Open Sans"/>
+        </w:rPr>
+        <w:t xml:space="preserve">finding the socks that are needed. We need to find a pair of matching socks and a pair of </w:t>
+      </w:r>
+      <w:r>
+        <w:rPr>
+          <w:rFonts w:ascii="Open Sans" w:hAnsi="Open Sans" w:cs="Open Sans"/>
+        </w:rPr>
+        <w:t>black, brown and white socks.</w:t>
+      </w:r>
+    </w:p>
+    <w:p>
+      <w:pPr>
+        <w:rPr>
+          <w:rFonts w:ascii="Open Sans" w:hAnsi="Open Sans" w:cs="Open Sans"/>
+        </w:rPr>
+      </w:pPr>
+      <w:r>
+        <w:rPr>
+          <w:rFonts w:ascii="Open Sans" w:hAnsi="Open Sans" w:cs="Open Sans"/>
+        </w:rPr>
+        <w:t>There are two constraints to this problem; One is the inability to see and the other is the fact that we need to find the smallest number of socks necessary.</w:t>
       </w:r>
     </w:p>
     <w:p>
@@ -489,6 +339,236 @@
       </w:pPr>
       <w:bookmarkStart w:id="0" w:name="_GoBack"/>
       <w:bookmarkEnd w:id="0"/>
+    </w:p>
+    <w:p>
+      <w:pPr>
+        <w:rPr>
+          <w:rFonts w:ascii="Open Sans" w:hAnsi="Open Sans" w:cs="Open Sans"/>
+        </w:rPr>
+      </w:pPr>
+      <w:r>
+        <w:rPr>
+          <w:rFonts w:ascii="Open Sans" w:hAnsi="Open Sans" w:cs="Open Sans"/>
+        </w:rPr>
+        <w:t xml:space="preserve">1) Define the problem </w:t>
+      </w:r>
+    </w:p>
+    <w:p>
+      <w:pPr>
+        <w:rPr>
+          <w:rFonts w:ascii="Open Sans" w:hAnsi="Open Sans" w:cs="Open Sans"/>
+        </w:rPr>
+      </w:pPr>
+      <w:r>
+        <w:rPr>
+          <w:rFonts w:ascii="Open Sans" w:hAnsi="Open Sans" w:cs="Open Sans"/>
+        </w:rPr>
+        <w:t xml:space="preserve">a) Do this in your own words. </w:t>
+      </w:r>
+    </w:p>
+    <w:p>
+      <w:pPr>
+        <w:rPr>
+          <w:rFonts w:ascii="Open Sans" w:hAnsi="Open Sans" w:cs="Open Sans"/>
+        </w:rPr>
+      </w:pPr>
+      <w:r>
+        <w:rPr>
+          <w:rFonts w:ascii="Open Sans" w:hAnsi="Open Sans" w:cs="Open Sans"/>
+        </w:rPr>
+        <w:t>b) What insight can you offer into the problem that is not immediately visible from the word problem alone?</w:t>
+      </w:r>
+    </w:p>
+    <w:p>
+      <w:pPr>
+        <w:rPr>
+          <w:rFonts w:ascii="Open Sans" w:hAnsi="Open Sans" w:cs="Open Sans"/>
+        </w:rPr>
+      </w:pPr>
+      <w:r>
+        <w:rPr>
+          <w:rFonts w:ascii="Open Sans" w:hAnsi="Open Sans" w:cs="Open Sans"/>
+        </w:rPr>
+        <w:t xml:space="preserve"> c) What is the overall goal? </w:t>
+      </w:r>
+    </w:p>
+    <w:p>
+      <w:pPr>
+        <w:rPr>
+          <w:rFonts w:ascii="Open Sans" w:hAnsi="Open Sans" w:cs="Open Sans"/>
+        </w:rPr>
+      </w:pPr>
+    </w:p>
+    <w:p>
+      <w:pPr>
+        <w:rPr>
+          <w:rFonts w:ascii="Open Sans" w:hAnsi="Open Sans" w:cs="Open Sans"/>
+        </w:rPr>
+      </w:pPr>
+      <w:r>
+        <w:rPr>
+          <w:rFonts w:ascii="Open Sans" w:hAnsi="Open Sans" w:cs="Open Sans"/>
+        </w:rPr>
+        <w:t xml:space="preserve">2) Break the problem apart </w:t>
+      </w:r>
+    </w:p>
+    <w:p>
+      <w:pPr>
+        <w:rPr>
+          <w:rFonts w:ascii="Open Sans" w:hAnsi="Open Sans" w:cs="Open Sans"/>
+        </w:rPr>
+      </w:pPr>
+      <w:r>
+        <w:rPr>
+          <w:rFonts w:ascii="Open Sans" w:hAnsi="Open Sans" w:cs="Open Sans"/>
+        </w:rPr>
+        <w:t xml:space="preserve">a) What are the constraints? </w:t>
+      </w:r>
+    </w:p>
+    <w:p>
+      <w:pPr>
+        <w:rPr>
+          <w:rFonts w:ascii="Open Sans" w:hAnsi="Open Sans" w:cs="Open Sans"/>
+        </w:rPr>
+      </w:pPr>
+      <w:r>
+        <w:rPr>
+          <w:rFonts w:ascii="Open Sans" w:hAnsi="Open Sans" w:cs="Open Sans"/>
+        </w:rPr>
+        <w:t xml:space="preserve">b) What are the sub-goals? </w:t>
+      </w:r>
+    </w:p>
+    <w:p>
+      <w:pPr>
+        <w:rPr>
+          <w:rFonts w:ascii="Open Sans" w:hAnsi="Open Sans" w:cs="Open Sans"/>
+        </w:rPr>
+      </w:pPr>
+    </w:p>
+    <w:p>
+      <w:pPr>
+        <w:rPr>
+          <w:rFonts w:ascii="Open Sans" w:hAnsi="Open Sans" w:cs="Open Sans"/>
+        </w:rPr>
+      </w:pPr>
+      <w:r>
+        <w:rPr>
+          <w:rFonts w:ascii="Open Sans" w:hAnsi="Open Sans" w:cs="Open Sans"/>
+        </w:rPr>
+        <w:t xml:space="preserve">3) Identify potential solutions </w:t>
+      </w:r>
+    </w:p>
+    <w:p>
+      <w:pPr>
+        <w:rPr>
+          <w:rFonts w:ascii="Open Sans" w:hAnsi="Open Sans" w:cs="Open Sans"/>
+        </w:rPr>
+      </w:pPr>
+      <w:r>
+        <w:rPr>
+          <w:rFonts w:ascii="Open Sans" w:hAnsi="Open Sans" w:cs="Open Sans"/>
+        </w:rPr>
+        <w:t xml:space="preserve">a) For each of the sub-problems you’ve discussed in #2, what is a possible solution? </w:t>
+      </w:r>
+    </w:p>
+    <w:p>
+      <w:pPr>
+        <w:rPr>
+          <w:rFonts w:ascii="Open Sans" w:hAnsi="Open Sans" w:cs="Open Sans"/>
+        </w:rPr>
+      </w:pPr>
+    </w:p>
+    <w:p>
+      <w:pPr>
+        <w:rPr>
+          <w:rFonts w:ascii="Open Sans" w:hAnsi="Open Sans" w:cs="Open Sans"/>
+        </w:rPr>
+      </w:pPr>
+      <w:r>
+        <w:rPr>
+          <w:rFonts w:ascii="Open Sans" w:hAnsi="Open Sans" w:cs="Open Sans"/>
+        </w:rPr>
+        <w:t xml:space="preserve">4) Evaluate each potential solution </w:t>
+      </w:r>
+    </w:p>
+    <w:p>
+      <w:pPr>
+        <w:rPr>
+          <w:rFonts w:ascii="Open Sans" w:hAnsi="Open Sans" w:cs="Open Sans"/>
+        </w:rPr>
+      </w:pPr>
+      <w:r>
+        <w:rPr>
+          <w:rFonts w:ascii="Open Sans" w:hAnsi="Open Sans" w:cs="Open Sans"/>
+        </w:rPr>
+        <w:t xml:space="preserve">a) Does each solution meet the goals? </w:t>
+      </w:r>
+    </w:p>
+    <w:p>
+      <w:pPr>
+        <w:rPr>
+          <w:rFonts w:ascii="Open Sans" w:hAnsi="Open Sans" w:cs="Open Sans"/>
+        </w:rPr>
+      </w:pPr>
+      <w:r>
+        <w:rPr>
+          <w:rFonts w:ascii="Open Sans" w:hAnsi="Open Sans" w:cs="Open Sans"/>
+        </w:rPr>
+        <w:t xml:space="preserve">b) Will each solution work for ALL cases? </w:t>
+      </w:r>
+    </w:p>
+    <w:p>
+      <w:pPr>
+        <w:rPr>
+          <w:rFonts w:ascii="Open Sans" w:hAnsi="Open Sans" w:cs="Open Sans"/>
+        </w:rPr>
+      </w:pPr>
+      <w:r>
+        <w:rPr>
+          <w:rFonts w:ascii="Open Sans" w:hAnsi="Open Sans" w:cs="Open Sans"/>
+        </w:rPr>
+        <w:t xml:space="preserve">5) Choose a solution and develop a plan to implement it. </w:t>
+      </w:r>
+    </w:p>
+    <w:p>
+      <w:pPr>
+        <w:rPr>
+          <w:rFonts w:ascii="Open Sans" w:hAnsi="Open Sans" w:cs="Open Sans"/>
+        </w:rPr>
+      </w:pPr>
+      <w:r>
+        <w:rPr>
+          <w:rFonts w:ascii="Open Sans" w:hAnsi="Open Sans" w:cs="Open Sans"/>
+        </w:rPr>
+        <w:t xml:space="preserve">a) Explain the solution in full. </w:t>
+      </w:r>
+    </w:p>
+    <w:p>
+      <w:pPr>
+        <w:rPr>
+          <w:rFonts w:ascii="Open Sans" w:hAnsi="Open Sans" w:cs="Open Sans"/>
+        </w:rPr>
+      </w:pPr>
+      <w:r>
+        <w:rPr>
+          <w:rFonts w:ascii="Open Sans" w:hAnsi="Open Sans" w:cs="Open Sans"/>
+        </w:rPr>
+        <w:lastRenderedPageBreak/>
+        <w:t>b) Describe some test cases you tried out to make sure it works. (You can include drawings and diagrams as part o</w:t>
+      </w:r>
+      <w:r>
+        <w:rPr>
+          <w:rFonts w:ascii="Open Sans" w:hAnsi="Open Sans" w:cs="Open Sans"/>
+        </w:rPr>
+        <w:t>f your explanation as long as they are clearly communicating the solution).</w:t>
+      </w:r>
+    </w:p>
+    <w:p>
+      <w:pPr>
+        <w:rPr>
+          <w:rFonts w:ascii="Open Sans" w:hAnsi="Open Sans" w:cs="Open Sans"/>
+        </w:rPr>
+      </w:pPr>
       <w:r>
         <w:rPr>
           <w:rFonts w:ascii="Open Sans" w:hAnsi="Open Sans" w:cs="Open Sans"/>

</xml_diff>